<commit_message>
logo + letterhead rev. + resumes
</commit_message>
<xml_diff>
--- a/CS461_Milestone01/letterhead/TeamNerdvanaLetterhead.docx
+++ b/CS461_Milestone01/letterhead/TeamNerdvanaLetterhead.docx
@@ -121,11 +121,9 @@
         </w:sdtPr>
         <w:sdtEndPr/>
         <w:sdtContent>
-          <w:bookmarkStart w:id="0" w:name="_GoBack"/>
           <w:r>
             <w:t>Date</w:t>
           </w:r>
-          <w:bookmarkEnd w:id="0"/>
         </w:sdtContent>
       </w:sdt>
     </w:p>
@@ -221,7 +219,12 @@
         <w:pStyle w:val="Closing"/>
       </w:pPr>
       <w:r>
-        <w:t>Sincerely,</w:t>
+        <w:t>Sin</w:t>
+      </w:r>
+      <w:bookmarkStart w:id="0" w:name="_GoBack"/>
+      <w:bookmarkEnd w:id="0"/>
+      <w:r>
+        <w:t>cerely,</w:t>
       </w:r>
     </w:p>
     <w:sdt>
@@ -412,10 +415,83 @@
   <w:p>
     <w:pPr>
       <w:pStyle w:val="Footer"/>
+      <w:tabs>
+        <w:tab w:val="right" w:pos="10080"/>
+      </w:tabs>
       <w:rPr>
         <w:rStyle w:val="Emphasis"/>
       </w:rPr>
     </w:pPr>
+    <w:r>
+      <w:rPr>
+        <w:iCs/>
+        <w:noProof/>
+        <w:color w:val="000000" w:themeColor="text1"/>
+      </w:rPr>
+      <w:drawing>
+        <wp:anchor distT="0" distB="0" distL="114300" distR="114300" simplePos="0" relativeHeight="251667456" behindDoc="0" locked="0" layoutInCell="1" allowOverlap="1" wp14:anchorId="0F937D5A" wp14:editId="7F92751E">
+          <wp:simplePos x="0" y="0"/>
+          <wp:positionH relativeFrom="column">
+            <wp:posOffset>5652135</wp:posOffset>
+          </wp:positionH>
+          <wp:positionV relativeFrom="paragraph">
+            <wp:posOffset>-140335</wp:posOffset>
+          </wp:positionV>
+          <wp:extent cx="638175" cy="638175"/>
+          <wp:effectExtent l="0" t="0" r="0" b="9525"/>
+          <wp:wrapThrough wrapText="bothSides">
+            <wp:wrapPolygon edited="0">
+              <wp:start x="7093" y="0"/>
+              <wp:lineTo x="3224" y="3224"/>
+              <wp:lineTo x="1290" y="12251"/>
+              <wp:lineTo x="1290" y="18699"/>
+              <wp:lineTo x="2579" y="21278"/>
+              <wp:lineTo x="18699" y="21278"/>
+              <wp:lineTo x="19988" y="19343"/>
+              <wp:lineTo x="19343" y="7093"/>
+              <wp:lineTo x="16119" y="1290"/>
+              <wp:lineTo x="13540" y="0"/>
+              <wp:lineTo x="7093" y="0"/>
+            </wp:wrapPolygon>
+          </wp:wrapThrough>
+          <wp:docPr id="2" name="Picture 2"/>
+          <wp:cNvGraphicFramePr>
+            <a:graphicFrameLocks xmlns:a="http://schemas.openxmlformats.org/drawingml/2006/main" noChangeAspect="1"/>
+          </wp:cNvGraphicFramePr>
+          <a:graphic xmlns:a="http://schemas.openxmlformats.org/drawingml/2006/main">
+            <a:graphicData uri="http://schemas.openxmlformats.org/drawingml/2006/picture">
+              <pic:pic xmlns:pic="http://schemas.openxmlformats.org/drawingml/2006/picture">
+                <pic:nvPicPr>
+                  <pic:cNvPr id="2" name="nerdvana_logo2.png"/>
+                  <pic:cNvPicPr/>
+                </pic:nvPicPr>
+                <pic:blipFill>
+                  <a:blip r:embed="rId1">
+                    <a:extLst>
+                      <a:ext uri="{28A0092B-C50C-407E-A947-70E740481C1C}">
+                        <a14:useLocalDpi xmlns:a14="http://schemas.microsoft.com/office/drawing/2010/main" val="0"/>
+                      </a:ext>
+                    </a:extLst>
+                  </a:blip>
+                  <a:stretch>
+                    <a:fillRect/>
+                  </a:stretch>
+                </pic:blipFill>
+                <pic:spPr>
+                  <a:xfrm>
+                    <a:off x="0" y="0"/>
+                    <a:ext cx="638175" cy="638175"/>
+                  </a:xfrm>
+                  <a:prstGeom prst="rect">
+                    <a:avLst/>
+                  </a:prstGeom>
+                </pic:spPr>
+              </pic:pic>
+            </a:graphicData>
+          </a:graphic>
+        </wp:anchor>
+      </w:drawing>
+    </w:r>
     <w:r>
       <w:rPr>
         <w:rStyle w:val="Emphasis"/>
@@ -502,6 +578,12 @@
       </w:rPr>
       <w:t xml:space="preserve">   |   Monmouth, oregon   97361</w:t>
     </w:r>
+    <w:r>
+      <w:rPr>
+        <w:rStyle w:val="Emphasis"/>
+      </w:rPr>
+      <w:tab/>
+    </w:r>
   </w:p>
   <w:p>
     <w:pPr>
@@ -541,7 +623,7 @@
       </w:rPr>
       <w:t xml:space="preserve">  |   </w:t>
     </w:r>
-    <w:hyperlink r:id="rId1" w:history="1">
+    <w:hyperlink r:id="rId2" w:history="1">
       <w:r>
         <w:rPr>
           <w:rStyle w:val="Hyperlink"/>
@@ -910,6 +992,7 @@
     <w:lsdException w:name="HTML Sample" w:semiHidden="1" w:unhideWhenUsed="1"/>
     <w:lsdException w:name="HTML Typewriter" w:semiHidden="1" w:unhideWhenUsed="1"/>
     <w:lsdException w:name="HTML Variable" w:semiHidden="1" w:unhideWhenUsed="1"/>
+    <w:lsdException w:name="Normal Table" w:semiHidden="1" w:unhideWhenUsed="1"/>
     <w:lsdException w:name="annotation subject" w:semiHidden="1" w:unhideWhenUsed="1"/>
     <w:lsdException w:name="No List" w:semiHidden="1" w:unhideWhenUsed="1"/>
     <w:lsdException w:name="Outline List 1" w:semiHidden="1" w:unhideWhenUsed="1"/>
@@ -952,8 +1035,11 @@
     <w:lsdException w:name="Table Contemporary" w:semiHidden="1" w:unhideWhenUsed="1"/>
     <w:lsdException w:name="Table Elegant" w:semiHidden="1" w:unhideWhenUsed="1"/>
     <w:lsdException w:name="Table Professional" w:semiHidden="1" w:unhideWhenUsed="1"/>
+    <w:lsdException w:name="Table Subtle 1" w:semiHidden="1" w:unhideWhenUsed="1"/>
     <w:lsdException w:name="Table Subtle 2" w:semiHidden="1" w:unhideWhenUsed="1"/>
     <w:lsdException w:name="Table Web 1" w:semiHidden="1" w:unhideWhenUsed="1"/>
+    <w:lsdException w:name="Table Web 2" w:semiHidden="1" w:unhideWhenUsed="1"/>
+    <w:lsdException w:name="Table Web 3" w:semiHidden="1" w:unhideWhenUsed="1"/>
     <w:lsdException w:name="Balloon Text" w:semiHidden="1" w:unhideWhenUsed="1"/>
     <w:lsdException w:name="Table Grid" w:uiPriority="39"/>
     <w:lsdException w:name="Table Theme" w:semiHidden="1" w:unhideWhenUsed="1"/>
@@ -2021,10 +2107,7 @@
             <w:pStyle w:val="52861028396E49CE9DD1F114AE1AE551"/>
           </w:pPr>
           <w:r>
-            <w:t>Find even more easy-to-use tools on the Insert tab, such as to add a hyperlink, insert a comment, or ad</w:t>
-          </w:r>
-          <w:r>
-            <w:t>d automatic page numbering.</w:t>
+            <w:t>Find even more easy-to-use tools on the Insert tab, such as to add a hyperlink, insert a comment, or add automatic page numbering.</w:t>
           </w:r>
         </w:p>
       </w:docPartBody>
@@ -2069,7 +2152,7 @@
     <w:sig w:usb0="E4002EFF" w:usb1="C000247B" w:usb2="00000009" w:usb3="00000000" w:csb0="000001FF" w:csb1="00000000"/>
   </w:font>
   <w:font w:name="MS Mincho">
-    <w:altName w:val="ＭＳ 明朝"/>
+    <w:altName w:val="MS Mincho"/>
     <w:panose1 w:val="02020609040205080304"/>
     <w:charset w:val="80"/>
     <w:family w:val="modern"/>
@@ -2139,6 +2222,8 @@
   <w:rsids>
     <w:rsidRoot w:val="008C3A93"/>
     <w:rsid w:val="008C3A93"/>
+    <w:rsid w:val="00A947DB"/>
+    <w:rsid w:val="00C2365A"/>
   </w:rsids>
   <m:mathPr>
     <m:mathFont m:val="Cambria Math"/>

</xml_diff>